<commit_message>
ENH:  Respnose to reviewers.
</commit_message>
<xml_diff>
--- a/stitched.docx
+++ b/stitched.docx
@@ -541,7 +541,16 @@
         <w:t xml:space="preserve"> </w:t>
       </w:r>
       <w:r>
-        <w:t xml:space="preserve">that are built from training data. Once constructed, data to be classified is "pushed"</w:t>
+        <w:t xml:space="preserve">that are built from training data. Once</w:t>
+      </w:r>
+      <w:r>
+        <w:t xml:space="preserve"> </w:t>
+      </w:r>
+      <w:r>
+        <w:t xml:space="preserve"> </w:t>
+      </w:r>
+      <w:r>
+        <w:t xml:space="preserve">constructed, data to be classified is "pushed"</w:t>
       </w:r>
       <w:r>
         <w:t xml:space="preserve"> </w:t>
@@ -709,7 +718,31 @@
         <w:pStyle w:val="FirstParagraph"/>
       </w:pPr>
       <w:r>
-        <w:t xml:space="preserve">MR images utilized for this initial report were acquired from a single scanner involved in the Chronic Effects of Neurotrauma Consortium’s (CENC) observational study (see Walker et al., this issue). Briefly, participants were Operation Iraqi Freedom/Operation Enduring Freedom (OIF/OEF) era Service Members and Veterans between the ages of 18-60 years with prior combat exposure and deployment(s). The feature images consisted of 26 subjects aged 39.6 ± 8.1 years (range 28 – 58 years). Within this cohort, 24 (92%) were considered positive for TBI based upon the potential concussive events (PCE) interview process described in detail in Walker et al., this issue). Each of the participants that were selected from the larger cohort of participants in this study demonstrated at least one white matter hyperintensity (but as many as 20) on FLAIR imaging.</w:t>
+        <w:t xml:space="preserve">MR images utilized for this initial report were acquired from a single scanner involved in the Chronic Effects of Neurotrauma Consortium’s (CENC) observational study (see Walker et al., this issue). Briefly, participants were Operation Iraqi Freedom/Operation Enduring Freedom (OIF/OEF) era Service Members and Veterans between the ages of 18-60 years with prior combat exposure and deployment(s). The feature images</w:t>
+      </w:r>
+      <w:r>
+        <w:t xml:space="preserve"> </w:t>
+      </w:r>
+      <w:r>
+        <w:t xml:space="preserve"> </w:t>
+      </w:r>
+      <w:r>
+        <w:t xml:space="preserve">26 subjects aged 39.6</w:t>
+      </w:r>
+      <w:r>
+        <w:t xml:space="preserve"> </w:t>
+      </w:r>
+      <m:oMath>
+        <m:r>
+          <m:rPr/>
+          <m:t>±</m:t>
+        </m:r>
+      </m:oMath>
+      <w:r>
+        <w:t xml:space="preserve"> </w:t>
+      </w:r>
+      <w:r>
+        <w:t xml:space="preserve">8.1 years (range 28--58 years). Within this cohort, 24 (92%) were considered positive for TBI based upon the potential concussive events (PCE) interview process described in detail in Walker et al., this issue). Each of the participants that were selected from the larger cohort of participants in this study demonstrated at least one white matter hyperintensity (but as many as 20) on FLAIR imaging.</w:t>
       </w:r>
     </w:p>
     <w:p>
@@ -717,7 +750,86 @@
         <w:pStyle w:val="BodyText"/>
       </w:pPr>
       <w:r>
-        <w:t xml:space="preserve">Images were acquired on a Philips 3.0T Ingenia system with an 8-channel SENSE head coil (Philips Medical Systems, Best, Netherlands). 3D FLAIR sequences were acquired with a turbo spin echo inversion recovery sequence with the following parameters: repetition time (TR) = 4800 ms, echo time (TE) = 325 ms, inversion time (TI) = 1650 ms; 170 sagittal slices with a 1.2 mm slice thickness, 256 x 256 acquisition matrix, and 256 x 256 mm FOV. 3D T1-weighted sequences were acquired with a fast field echo (FFE) sequence with the following parameters: TR = 6.8 ms, TE = 3.2 ms, echo train length (ETL) = 240; Flip angle = 9°, 170 sagittal slices with a 1.2 mm slice thickness, 256x240 acquisition matrix, and 256 x 256 mm FOV. In addition, 3D T2-weighted images were acquired with a turbo spin echo sequence with the following parameters: TR = 2500 ms, TE = 245 ms, ET: = 133; 170 sagittal slices with a 1.2 mm slice thickness, 256 x 256 acquisition matrix, and 256 x 256 mm FOV.</w:t>
+        <w:t xml:space="preserve">Images were acquired on a Philips 3.0T Ingenia system with an 8-channel SENSE head coil (Philips Medical Systems, Best, Netherlands). 3D FLAIR sequences were acquired with a turbo spin echo inversion recovery sequence with the following parameters: repetition time (TR) = 4800 ms, echo time (TE) = 325 ms, inversion time (TI) = 1650 ms; 170 sagittal slices with a 1.2 mm slice thickness, 256</w:t>
+      </w:r>
+      <w:r>
+        <w:t xml:space="preserve"> </w:t>
+      </w:r>
+      <m:oMath>
+        <m:r>
+          <m:rPr/>
+          <m:t>×</m:t>
+        </m:r>
+      </m:oMath>
+      <w:r>
+        <w:t xml:space="preserve"> </w:t>
+      </w:r>
+      <w:r>
+        <w:t xml:space="preserve">256 acquisition matrix, and 256</w:t>
+      </w:r>
+      <w:r>
+        <w:t xml:space="preserve"> </w:t>
+      </w:r>
+      <m:oMath>
+        <m:r>
+          <m:rPr/>
+          <m:t>×</m:t>
+        </m:r>
+      </m:oMath>
+      <w:r>
+        <w:t xml:space="preserve"> </w:t>
+      </w:r>
+      <w:r>
+        <w:t xml:space="preserve">256 mm FOV. 3D T1-weighted sequences were acquired with a fast field echo (FFE) sequence with the following parameters: TR = 6.8 ms, TE = 3.2 ms, echo train length (ETL) = 240; Flip angle = 9</w:t>
+      </w:r>
+      <m:oMath>
+        <m:sSup>
+          <m:e>
+            <m:r>
+              <m:rPr/>
+              <m:t/>
+            </m:r>
+          </m:e>
+          <m:sup>
+            <m:r>
+              <m:rPr/>
+              <m:t>∘</m:t>
+            </m:r>
+          </m:sup>
+        </m:sSup>
+      </m:oMath>
+      <w:r>
+        <w:t xml:space="preserve">, 170 sagittal slices with a 1.2 mm slice thickness, 256x240 acquisition matrix, and 256</w:t>
+      </w:r>
+      <w:r>
+        <w:t xml:space="preserve"> </w:t>
+      </w:r>
+      <m:oMath>
+        <m:r>
+          <m:rPr/>
+          <m:t>×</m:t>
+        </m:r>
+      </m:oMath>
+      <w:r>
+        <w:t xml:space="preserve"> </w:t>
+      </w:r>
+      <w:r>
+        <w:t xml:space="preserve">256 mm FOV. In addition, 3D T2-weighted images were acquired with a turbo spin echo sequence with the following parameters: TR = 2500 ms, TE = 245 ms, ET: = 133; 170 sagittal slices with a 1.2 mm slice thickness, 256</w:t>
+      </w:r>
+      <w:r>
+        <w:t xml:space="preserve"> </w:t>
+      </w:r>
+      <m:oMath>
+        <m:r>
+          <m:rPr/>
+          <m:t>×</m:t>
+        </m:r>
+      </m:oMath>
+      <w:r>
+        <w:t xml:space="preserve"> </w:t>
+      </w:r>
+      <w:r>
+        <w:t xml:space="preserve">256 acquisition matrix, and 256 x 256 mm FOV.</w:t>
       </w:r>
     </w:p>
     <w:p>
@@ -734,96 +846,6 @@
       <w:pPr>
         <w:pStyle w:val="FirstParagraph"/>
       </w:pPr>
-      <w:r>
-        <w:t xml:space="preserve">Crucial to these supervised segmentation approaches are the creation and selection of</w:t>
-      </w:r>
-      <w:r>
-        <w:t xml:space="preserve"> </w:t>
-      </w:r>
-      <w:r>
-        <w:t xml:space="preserve">"features" as input in conjunction with</w:t>
-      </w:r>
-      <w:r>
-        <w:t xml:space="preserve"> </w:t>
-      </w:r>
-      <w:r>
-        <w:t xml:space="preserve">expertly identified structures of interest for model construction. For the targeted application in this work (i.e., WMHs),</w:t>
-      </w:r>
-      <w:r>
-        <w:t xml:space="preserve"> </w:t>
-      </w:r>
-      <w:r>
-        <w:t xml:space="preserve">tissue classification is performed at the voxelwise level. In other words, each voxel</w:t>
-      </w:r>
-      <w:r>
-        <w:t xml:space="preserve"> </w:t>
-      </w:r>
-      <w:r>
-        <w:t xml:space="preserve">within the region of interest is sent through the ensemble of decision trees and receives</w:t>
-      </w:r>
-      <w:r>
-        <w:t xml:space="preserve"> </w:t>
-      </w:r>
-      <w:r>
-        <w:t xml:space="preserve">a set of classification votes from each tree thus permitting a regression or classification</w:t>
-      </w:r>
-      <w:r>
-        <w:t xml:space="preserve"> </w:t>
-      </w:r>
-      <w:r>
-        <w:t xml:space="preserve">solution. Since this procedure is performed at the voxelwise level, intensity information</w:t>
-      </w:r>
-      <w:r>
-        <w:t xml:space="preserve"> </w:t>
-      </w:r>
-      <w:r>
-        <w:t xml:space="preserve">alone is insufficient for good segmentation performance due to the lack of spatial context.</w:t>
-      </w:r>
-      <w:r>
-        <w:t xml:space="preserve"> </w:t>
-      </w:r>
-      <w:r>
-        <w:t xml:space="preserve">For example, as pointed out in</w:t>
-      </w:r>
-      <w:r>
-        <w:rPr>
-          <w:vertAlign w:val="superscript"/>
-        </w:rPr>
-        <w:t xml:space="preserve">31</w:t>
-      </w:r>
-      <w:r>
-        <w:t xml:space="preserve">, higher intensities can be found at the</w:t>
-      </w:r>
-      <w:r>
-        <w:t xml:space="preserve"> </w:t>
-      </w:r>
-      <w:r>
-        <w:t xml:space="preserve">periventricular caps in normal subjects which often confounds automated lesion detection</w:t>
-      </w:r>
-      <w:r>
-        <w:t xml:space="preserve"> </w:t>
-      </w:r>
-      <w:r>
-        <w:t xml:space="preserve">algorithms. Other potential confounds include MR signal inhomogeneity and noise. Therefore,</w:t>
-      </w:r>
-      <w:r>
-        <w:t xml:space="preserve"> </w:t>
-      </w:r>
-      <w:r>
-        <w:t xml:space="preserve">even though machine learning and pattern recognition techniques are extremely powerful and</w:t>
-      </w:r>
-      <w:r>
-        <w:t xml:space="preserve"> </w:t>
-      </w:r>
-      <w:r>
-        <w:t xml:space="preserve">have significant potential, just as crucial to outcome is the creative construction and</w:t>
-      </w:r>
-      <w:r>
-        <w:t xml:space="preserve"> </w:t>
-      </w:r>
-      <w:r>
-        <w:t xml:space="preserve">deployment of salient feature images which we detail below.</w:t>
-      </w:r>
     </w:p>
     <w:p>
       <w:pPr>
@@ -838,6 +860,101 @@
     <w:p>
       <w:pPr>
         <w:pStyle w:val="FirstParagraph"/>
+      </w:pPr>
+      <w:r>
+        <w:t xml:space="preserve">Crucial to these supervised segmentation approaches are the creation and selection of</w:t>
+      </w:r>
+      <w:r>
+        <w:t xml:space="preserve"> </w:t>
+      </w:r>
+      <w:r>
+        <w:t xml:space="preserve">"features" as input in conjunction with</w:t>
+      </w:r>
+      <w:r>
+        <w:t xml:space="preserve"> </w:t>
+      </w:r>
+      <w:r>
+        <w:t xml:space="preserve">expertly identified structures of interest for model construction. For the targeted application in this work (i.e., WMHs),</w:t>
+      </w:r>
+      <w:r>
+        <w:t xml:space="preserve"> </w:t>
+      </w:r>
+      <w:r>
+        <w:t xml:space="preserve">tissue classification is performed at the voxelwise level. In other words, each voxel</w:t>
+      </w:r>
+      <w:r>
+        <w:t xml:space="preserve"> </w:t>
+      </w:r>
+      <w:r>
+        <w:t xml:space="preserve">within the region of interest is sent through the ensemble of decision trees and receives</w:t>
+      </w:r>
+      <w:r>
+        <w:t xml:space="preserve"> </w:t>
+      </w:r>
+      <w:r>
+        <w:t xml:space="preserve">a set of classification votes from each tree thus permitting a regression or classification</w:t>
+      </w:r>
+      <w:r>
+        <w:t xml:space="preserve"> </w:t>
+      </w:r>
+      <w:r>
+        <w:t xml:space="preserve">solution. Since this procedure is performed at the voxelwise level, intensity information</w:t>
+      </w:r>
+      <w:r>
+        <w:t xml:space="preserve"> </w:t>
+      </w:r>
+      <w:r>
+        <w:t xml:space="preserve">alone is insufficient for good segmentation performance due to the lack of spatial context.</w:t>
+      </w:r>
+      <w:r>
+        <w:t xml:space="preserve"> </w:t>
+      </w:r>
+      <w:r>
+        <w:t xml:space="preserve">For example, as pointed out in</w:t>
+      </w:r>
+      <w:r>
+        <w:rPr>
+          <w:vertAlign w:val="superscript"/>
+        </w:rPr>
+        <w:t xml:space="preserve">31</w:t>
+      </w:r>
+      <w:r>
+        <w:t xml:space="preserve">, higher intensities can be found at the</w:t>
+      </w:r>
+      <w:r>
+        <w:t xml:space="preserve"> </w:t>
+      </w:r>
+      <w:r>
+        <w:t xml:space="preserve">periventricular caps in normal subjects which often confounds automated lesion detection</w:t>
+      </w:r>
+      <w:r>
+        <w:t xml:space="preserve"> </w:t>
+      </w:r>
+      <w:r>
+        <w:t xml:space="preserve">algorithms. Other potential confounds include MR signal inhomogeneity and noise. Therefore,</w:t>
+      </w:r>
+      <w:r>
+        <w:t xml:space="preserve"> </w:t>
+      </w:r>
+      <w:r>
+        <w:t xml:space="preserve">even though machine learning and pattern recognition techniques are extremely powerful and</w:t>
+      </w:r>
+      <w:r>
+        <w:t xml:space="preserve"> </w:t>
+      </w:r>
+      <w:r>
+        <w:t xml:space="preserve">have significant potential, just as crucial to outcome is the creative construction and</w:t>
+      </w:r>
+      <w:r>
+        <w:t xml:space="preserve"> </w:t>
+      </w:r>
+      <w:r>
+        <w:t xml:space="preserve">deployment of salient feature images which we detail below.</w:t>
+      </w:r>
+    </w:p>
+    <w:p>
+      <w:pPr>
+        <w:pStyle w:val="BodyText"/>
       </w:pPr>
       <w:r>
         <w:t xml:space="preserve">Supervised methodologies are uniquely characterized, in part, by the feature images that</w:t>
@@ -4073,6 +4190,20 @@
         <w:rPr>
           <w:b/>
         </w:rPr>
+        <w:t xml:space="preserve">Figure X:</w:t>
+      </w:r>
+      <w:r>
+        <w:t xml:space="preserve"> </w:t>
+      </w:r>
+    </w:p>
+    <w:p>
+      <w:pPr>
+        <w:pStyle w:val="BodyText"/>
+      </w:pPr>
+      <w:r>
+        <w:rPr>
+          <w:b/>
+        </w:rPr>
         <w:t xml:space="preserve">Figure 1:</w:t>
       </w:r>
       <w:r>
@@ -5221,7 +5352,7 @@
     </w:lvl>
   </w:abstractNum>
   <w:abstractNum w:abstractNumId="990">
-    <w:nsid w:val="3aaa6653"/>
+    <w:nsid w:val="afecd0b9"/>
     <w:multiLevelType w:val="multilevel"/>
     <w:lvl w:ilvl="0">
       <w:numFmt w:val="bullet"/>
@@ -5302,7 +5433,7 @@
     </w:lvl>
   </w:abstractNum>
   <w:abstractNum w:abstractNumId="991">
-    <w:nsid w:val="e1036e9c"/>
+    <w:nsid w:val="9ac64333"/>
     <w:multiLevelType w:val="multilevel"/>
     <w:lvl w:ilvl="0">
       <w:numFmt w:val="bullet"/>

</xml_diff>